<commit_message>
work on home_work_6 SMTU
</commit_message>
<xml_diff>
--- a/1 Семестр/СМТУ/home_work_6/исследование системы Ресслера задание.docx
+++ b/1 Семестр/СМТУ/home_work_6/исследование системы Ресслера задание.docx
@@ -1,6 +1,6 @@
 
 <file path=word/document.xml><?xml version="1.0" encoding="utf-8"?>
-<w:document xmlns:wpc="http://schemas.microsoft.com/office/word/2010/wordprocessingCanvas" xmlns:cx="http://schemas.microsoft.com/office/drawing/2014/chartex" xmlns:mc="http://schemas.openxmlformats.org/markup-compatibility/2006" xmlns:o="urn:schemas-microsoft-com:office:office" xmlns:r="http://schemas.openxmlformats.org/officeDocument/2006/relationships" xmlns:m="http://schemas.openxmlformats.org/officeDocument/2006/math" xmlns:v="urn:schemas-microsoft-com:vml" xmlns:wp14="http://schemas.microsoft.com/office/word/2010/wordprocessingDrawing" xmlns:wp="http://schemas.openxmlformats.org/drawingml/2006/wordprocessingDrawing" xmlns:w10="urn:schemas-microsoft-com:office:word" xmlns:w="http://schemas.openxmlformats.org/wordprocessingml/2006/main" xmlns:w14="http://schemas.microsoft.com/office/word/2010/wordml" xmlns:w15="http://schemas.microsoft.com/office/word/2012/wordml" xmlns:w16se="http://schemas.microsoft.com/office/word/2015/wordml/symex" xmlns:wpg="http://schemas.microsoft.com/office/word/2010/wordprocessingGroup" xmlns:wpi="http://schemas.microsoft.com/office/word/2010/wordprocessingInk" xmlns:wne="http://schemas.microsoft.com/office/word/2006/wordml" xmlns:wps="http://schemas.microsoft.com/office/word/2010/wordprocessingShape" mc:Ignorable="w14 w15 w16se wp14">
+<w:document xmlns:wpc="http://schemas.microsoft.com/office/word/2010/wordprocessingCanvas" xmlns:cx="http://schemas.microsoft.com/office/drawing/2014/chartex" xmlns:cx1="http://schemas.microsoft.com/office/drawing/2015/9/8/chartex" xmlns:cx2="http://schemas.microsoft.com/office/drawing/2015/10/21/chartex" xmlns:cx3="http://schemas.microsoft.com/office/drawing/2016/5/9/chartex" xmlns:cx4="http://schemas.microsoft.com/office/drawing/2016/5/10/chartex" xmlns:cx5="http://schemas.microsoft.com/office/drawing/2016/5/11/chartex" xmlns:cx6="http://schemas.microsoft.com/office/drawing/2016/5/12/chartex" xmlns:cx7="http://schemas.microsoft.com/office/drawing/2016/5/13/chartex" xmlns:cx8="http://schemas.microsoft.com/office/drawing/2016/5/14/chartex" xmlns:mc="http://schemas.openxmlformats.org/markup-compatibility/2006" xmlns:aink="http://schemas.microsoft.com/office/drawing/2016/ink" xmlns:am3d="http://schemas.microsoft.com/office/drawing/2017/model3d" xmlns:o="urn:schemas-microsoft-com:office:office" xmlns:r="http://schemas.openxmlformats.org/officeDocument/2006/relationships" xmlns:m="http://schemas.openxmlformats.org/officeDocument/2006/math" xmlns:v="urn:schemas-microsoft-com:vml" xmlns:wp14="http://schemas.microsoft.com/office/word/2010/wordprocessingDrawing" xmlns:wp="http://schemas.openxmlformats.org/drawingml/2006/wordprocessingDrawing" xmlns:w10="urn:schemas-microsoft-com:office:word" xmlns:w="http://schemas.openxmlformats.org/wordprocessingml/2006/main" xmlns:w14="http://schemas.microsoft.com/office/word/2010/wordml" xmlns:w15="http://schemas.microsoft.com/office/word/2012/wordml" xmlns:w16cid="http://schemas.microsoft.com/office/word/2016/wordml/cid" xmlns:w16se="http://schemas.microsoft.com/office/word/2015/wordml/symex" xmlns:wpg="http://schemas.microsoft.com/office/word/2010/wordprocessingGroup" xmlns:wpi="http://schemas.microsoft.com/office/word/2010/wordprocessingInk" xmlns:wne="http://schemas.microsoft.com/office/word/2006/wordml" xmlns:wps="http://schemas.microsoft.com/office/word/2010/wordprocessingShape" mc:Ignorable="w14 w15 w16se w16cid wp14">
   <w:body>
     <w:p>
       <w:pPr>
@@ -40,8 +40,6 @@
         </w:rPr>
         <w:t>Ресслера</w:t>
       </w:r>
-      <w:bookmarkStart w:id="0" w:name="_GoBack"/>
-      <w:bookmarkEnd w:id="0"/>
     </w:p>
     <w:p>
       <w:pPr>
@@ -542,10 +540,10 @@
         <w:tblLook w:val="04A0" w:firstRow="1" w:lastRow="0" w:firstColumn="1" w:lastColumn="0" w:noHBand="0" w:noVBand="1"/>
       </w:tblPr>
       <w:tblGrid>
-        <w:gridCol w:w="816"/>
-        <w:gridCol w:w="841"/>
-        <w:gridCol w:w="698"/>
-        <w:gridCol w:w="6990"/>
+        <w:gridCol w:w="815"/>
+        <w:gridCol w:w="837"/>
+        <w:gridCol w:w="693"/>
+        <w:gridCol w:w="7000"/>
       </w:tblGrid>
       <w:tr>
         <w:tc>
@@ -664,9 +662,10 @@
                 <w:szCs w:val="24"/>
                 <w:u w:val="single"/>
               </w:rPr>
-              <w:t>Тип движения/</w:t>
-            </w:r>
-            <w:proofErr w:type="spellStart"/>
+              <w:t>Тип движения/аттракт</w:t>
+            </w:r>
+            <w:bookmarkStart w:id="0" w:name="_GoBack"/>
+            <w:bookmarkEnd w:id="0"/>
             <w:r>
               <w:rPr>
                 <w:rFonts w:ascii="Courier New" w:hAnsi="Courier New" w:cs="Courier New"/>
@@ -675,9 +674,8 @@
                 <w:szCs w:val="24"/>
                 <w:u w:val="single"/>
               </w:rPr>
-              <w:t>аттрактрор</w:t>
-            </w:r>
-            <w:proofErr w:type="spellEnd"/>
+              <w:t>ор</w:t>
+            </w:r>
           </w:p>
         </w:tc>
       </w:tr>
@@ -785,9 +783,17 @@
                 <w:color w:val="000000"/>
                 <w:sz w:val="24"/>
                 <w:szCs w:val="24"/>
-                <w:u w:val="single"/>
-              </w:rPr>
-            </w:pPr>
+              </w:rPr>
+            </w:pPr>
+            <w:r>
+              <w:rPr>
+                <w:rFonts w:ascii="Courier New" w:hAnsi="Courier New" w:cs="Courier New"/>
+                <w:color w:val="000000"/>
+                <w:sz w:val="24"/>
+                <w:szCs w:val="24"/>
+              </w:rPr>
+              <w:t>апериодическое/регулярный</w:t>
+            </w:r>
           </w:p>
         </w:tc>
       </w:tr>
@@ -894,9 +900,26 @@
                 <w:color w:val="000000"/>
                 <w:sz w:val="24"/>
                 <w:szCs w:val="24"/>
-                <w:u w:val="single"/>
-              </w:rPr>
-            </w:pPr>
+              </w:rPr>
+            </w:pPr>
+            <w:r>
+              <w:rPr>
+                <w:rFonts w:ascii="Courier New" w:hAnsi="Courier New" w:cs="Courier New"/>
+                <w:color w:val="000000"/>
+                <w:sz w:val="24"/>
+                <w:szCs w:val="24"/>
+              </w:rPr>
+              <w:t>квази</w:t>
+            </w:r>
+            <w:r>
+              <w:rPr>
+                <w:rFonts w:ascii="Courier New" w:hAnsi="Courier New" w:cs="Courier New"/>
+                <w:color w:val="000000"/>
+                <w:sz w:val="24"/>
+                <w:szCs w:val="24"/>
+              </w:rPr>
+              <w:t>периодическое/регулярный</w:t>
+            </w:r>
           </w:p>
         </w:tc>
       </w:tr>
@@ -1003,9 +1026,17 @@
                 <w:color w:val="000000"/>
                 <w:sz w:val="24"/>
                 <w:szCs w:val="24"/>
-                <w:u w:val="single"/>
-              </w:rPr>
-            </w:pPr>
+              </w:rPr>
+            </w:pPr>
+            <w:r>
+              <w:rPr>
+                <w:rFonts w:ascii="Courier New" w:hAnsi="Courier New" w:cs="Courier New"/>
+                <w:color w:val="000000"/>
+                <w:sz w:val="24"/>
+                <w:szCs w:val="24"/>
+              </w:rPr>
+              <w:t>Хаотическое/странный</w:t>
+            </w:r>
           </w:p>
         </w:tc>
       </w:tr>
@@ -1112,9 +1143,17 @@
                 <w:color w:val="000000"/>
                 <w:sz w:val="24"/>
                 <w:szCs w:val="24"/>
-                <w:u w:val="single"/>
-              </w:rPr>
-            </w:pPr>
+              </w:rPr>
+            </w:pPr>
+            <w:r>
+              <w:rPr>
+                <w:rFonts w:ascii="Courier New" w:hAnsi="Courier New" w:cs="Courier New"/>
+                <w:color w:val="000000"/>
+                <w:sz w:val="24"/>
+                <w:szCs w:val="24"/>
+              </w:rPr>
+              <w:t>Хаотическое/странный</w:t>
+            </w:r>
           </w:p>
         </w:tc>
       </w:tr>
@@ -1221,9 +1260,17 @@
                 <w:color w:val="000000"/>
                 <w:sz w:val="24"/>
                 <w:szCs w:val="24"/>
-                <w:u w:val="single"/>
-              </w:rPr>
-            </w:pPr>
+              </w:rPr>
+            </w:pPr>
+            <w:r>
+              <w:rPr>
+                <w:rFonts w:ascii="Courier New" w:hAnsi="Courier New" w:cs="Courier New"/>
+                <w:color w:val="000000"/>
+                <w:sz w:val="24"/>
+                <w:szCs w:val="24"/>
+              </w:rPr>
+              <w:t>Хаотическое/странный</w:t>
+            </w:r>
           </w:p>
         </w:tc>
       </w:tr>
@@ -1330,9 +1377,17 @@
                 <w:color w:val="000000"/>
                 <w:sz w:val="24"/>
                 <w:szCs w:val="24"/>
-                <w:u w:val="single"/>
-              </w:rPr>
-            </w:pPr>
+              </w:rPr>
+            </w:pPr>
+            <w:r>
+              <w:rPr>
+                <w:rFonts w:ascii="Courier New" w:hAnsi="Courier New" w:cs="Courier New"/>
+                <w:color w:val="000000"/>
+                <w:sz w:val="24"/>
+                <w:szCs w:val="24"/>
+              </w:rPr>
+              <w:t>Монотонное/регулярный</w:t>
+            </w:r>
           </w:p>
         </w:tc>
       </w:tr>
@@ -1398,10 +1453,10 @@
         <w:tblLook w:val="04A0" w:firstRow="1" w:lastRow="0" w:firstColumn="1" w:lastColumn="0" w:noHBand="0" w:noVBand="1"/>
       </w:tblPr>
       <w:tblGrid>
-        <w:gridCol w:w="809"/>
-        <w:gridCol w:w="842"/>
-        <w:gridCol w:w="698"/>
-        <w:gridCol w:w="6996"/>
+        <w:gridCol w:w="805"/>
+        <w:gridCol w:w="838"/>
+        <w:gridCol w:w="694"/>
+        <w:gridCol w:w="7008"/>
       </w:tblGrid>
       <w:tr>
         <w:tc>
@@ -1519,20 +1574,8 @@
                 <w:szCs w:val="24"/>
                 <w:u w:val="single"/>
               </w:rPr>
-              <w:t>Тип движения/</w:t>
-            </w:r>
-            <w:proofErr w:type="spellStart"/>
-            <w:r>
-              <w:rPr>
-                <w:rFonts w:ascii="Courier New" w:hAnsi="Courier New" w:cs="Courier New"/>
-                <w:color w:val="000000"/>
-                <w:sz w:val="24"/>
-                <w:szCs w:val="24"/>
-                <w:u w:val="single"/>
-              </w:rPr>
-              <w:t>аттрактрор</w:t>
-            </w:r>
-            <w:proofErr w:type="spellEnd"/>
+              <w:t>Тип движения/аттрактор</w:t>
+            </w:r>
           </w:p>
         </w:tc>
       </w:tr>
@@ -1636,9 +1679,17 @@
                 <w:color w:val="000000"/>
                 <w:sz w:val="24"/>
                 <w:szCs w:val="24"/>
-                <w:u w:val="single"/>
-              </w:rPr>
-            </w:pPr>
+              </w:rPr>
+            </w:pPr>
+            <w:r>
+              <w:rPr>
+                <w:rFonts w:ascii="Courier New" w:hAnsi="Courier New" w:cs="Courier New"/>
+                <w:color w:val="000000"/>
+                <w:sz w:val="24"/>
+                <w:szCs w:val="24"/>
+              </w:rPr>
+              <w:t>Хаотическое/странный</w:t>
+            </w:r>
           </w:p>
         </w:tc>
       </w:tr>
@@ -1755,9 +1806,17 @@
                 <w:color w:val="000000"/>
                 <w:sz w:val="24"/>
                 <w:szCs w:val="24"/>
-                <w:u w:val="single"/>
-              </w:rPr>
-            </w:pPr>
+              </w:rPr>
+            </w:pPr>
+            <w:r>
+              <w:rPr>
+                <w:rFonts w:ascii="Courier New" w:hAnsi="Courier New" w:cs="Courier New"/>
+                <w:color w:val="000000"/>
+                <w:sz w:val="24"/>
+                <w:szCs w:val="24"/>
+              </w:rPr>
+              <w:t>Квазипериодическое/регулярный</w:t>
+            </w:r>
           </w:p>
         </w:tc>
       </w:tr>
@@ -1864,9 +1923,17 @@
                 <w:color w:val="000000"/>
                 <w:sz w:val="24"/>
                 <w:szCs w:val="24"/>
-                <w:u w:val="single"/>
-              </w:rPr>
-            </w:pPr>
+              </w:rPr>
+            </w:pPr>
+            <w:r>
+              <w:rPr>
+                <w:rFonts w:ascii="Courier New" w:hAnsi="Courier New" w:cs="Courier New"/>
+                <w:color w:val="000000"/>
+                <w:sz w:val="24"/>
+                <w:szCs w:val="24"/>
+              </w:rPr>
+              <w:t>Квазипериодическое/регулярный</w:t>
+            </w:r>
           </w:p>
         </w:tc>
       </w:tr>
@@ -1993,9 +2060,17 @@
                 <w:color w:val="000000"/>
                 <w:sz w:val="24"/>
                 <w:szCs w:val="24"/>
-                <w:u w:val="single"/>
-              </w:rPr>
-            </w:pPr>
+              </w:rPr>
+            </w:pPr>
+            <w:r>
+              <w:rPr>
+                <w:rFonts w:ascii="Courier New" w:hAnsi="Courier New" w:cs="Courier New"/>
+                <w:color w:val="000000"/>
+                <w:sz w:val="24"/>
+                <w:szCs w:val="24"/>
+              </w:rPr>
+              <w:t>Квазипериодическое/регулярный</w:t>
+            </w:r>
           </w:p>
         </w:tc>
       </w:tr>
@@ -2122,9 +2197,17 @@
                 <w:color w:val="000000"/>
                 <w:sz w:val="24"/>
                 <w:szCs w:val="24"/>
-                <w:u w:val="single"/>
-              </w:rPr>
-            </w:pPr>
+              </w:rPr>
+            </w:pPr>
+            <w:r>
+              <w:rPr>
+                <w:rFonts w:ascii="Courier New" w:hAnsi="Courier New" w:cs="Courier New"/>
+                <w:color w:val="000000"/>
+                <w:sz w:val="24"/>
+                <w:szCs w:val="24"/>
+              </w:rPr>
+              <w:t>Квазипериодическое/регулярный</w:t>
+            </w:r>
           </w:p>
         </w:tc>
       </w:tr>
@@ -2251,9 +2334,17 @@
                 <w:color w:val="000000"/>
                 <w:sz w:val="24"/>
                 <w:szCs w:val="24"/>
-                <w:u w:val="single"/>
-              </w:rPr>
-            </w:pPr>
+              </w:rPr>
+            </w:pPr>
+            <w:r>
+              <w:rPr>
+                <w:rFonts w:ascii="Courier New" w:hAnsi="Courier New" w:cs="Courier New"/>
+                <w:color w:val="000000"/>
+                <w:sz w:val="24"/>
+                <w:szCs w:val="24"/>
+              </w:rPr>
+              <w:t>Квазипериодическое/регулярный</w:t>
+            </w:r>
           </w:p>
         </w:tc>
       </w:tr>
@@ -2442,20 +2533,8 @@
                 <w:szCs w:val="24"/>
                 <w:u w:val="single"/>
               </w:rPr>
-              <w:t>Тип движения/</w:t>
-            </w:r>
-            <w:proofErr w:type="spellStart"/>
-            <w:r>
-              <w:rPr>
-                <w:rFonts w:ascii="Courier New" w:hAnsi="Courier New" w:cs="Courier New"/>
-                <w:color w:val="000000"/>
-                <w:sz w:val="24"/>
-                <w:szCs w:val="24"/>
-                <w:u w:val="single"/>
-              </w:rPr>
-              <w:t>аттрактрор</w:t>
-            </w:r>
-            <w:proofErr w:type="spellEnd"/>
+              <w:t>Тип движения/аттрактор</w:t>
+            </w:r>
           </w:p>
         </w:tc>
       </w:tr>
@@ -2566,9 +2645,17 @@
                 <w:color w:val="000000"/>
                 <w:sz w:val="24"/>
                 <w:szCs w:val="24"/>
-                <w:u w:val="single"/>
-              </w:rPr>
-            </w:pPr>
+              </w:rPr>
+            </w:pPr>
+            <w:r>
+              <w:rPr>
+                <w:rFonts w:ascii="Courier New" w:hAnsi="Courier New" w:cs="Courier New"/>
+                <w:color w:val="000000"/>
+                <w:sz w:val="24"/>
+                <w:szCs w:val="24"/>
+              </w:rPr>
+              <w:t>Монотонное/регулярный</w:t>
+            </w:r>
           </w:p>
         </w:tc>
       </w:tr>
@@ -2678,9 +2765,26 @@
                 <w:color w:val="000000"/>
                 <w:sz w:val="24"/>
                 <w:szCs w:val="24"/>
-                <w:u w:val="single"/>
-              </w:rPr>
-            </w:pPr>
+              </w:rPr>
+            </w:pPr>
+            <w:r>
+              <w:rPr>
+                <w:rFonts w:ascii="Courier New" w:hAnsi="Courier New" w:cs="Courier New"/>
+                <w:color w:val="000000"/>
+                <w:sz w:val="24"/>
+                <w:szCs w:val="24"/>
+              </w:rPr>
+              <w:t>квази</w:t>
+            </w:r>
+            <w:r>
+              <w:rPr>
+                <w:rFonts w:ascii="Courier New" w:hAnsi="Courier New" w:cs="Courier New"/>
+                <w:color w:val="000000"/>
+                <w:sz w:val="24"/>
+                <w:szCs w:val="24"/>
+              </w:rPr>
+              <w:t>периодическое/регулярный</w:t>
+            </w:r>
           </w:p>
         </w:tc>
       </w:tr>
@@ -2793,9 +2897,17 @@
                 <w:color w:val="000000"/>
                 <w:sz w:val="24"/>
                 <w:szCs w:val="24"/>
-                <w:u w:val="single"/>
-              </w:rPr>
-            </w:pPr>
+              </w:rPr>
+            </w:pPr>
+            <w:r>
+              <w:rPr>
+                <w:rFonts w:ascii="Courier New" w:hAnsi="Courier New" w:cs="Courier New"/>
+                <w:color w:val="000000"/>
+                <w:sz w:val="24"/>
+                <w:szCs w:val="24"/>
+              </w:rPr>
+              <w:t>квазипериодическое/регулярный</w:t>
+            </w:r>
           </w:p>
         </w:tc>
       </w:tr>
@@ -2914,9 +3026,17 @@
                 <w:color w:val="000000"/>
                 <w:sz w:val="24"/>
                 <w:szCs w:val="24"/>
-                <w:u w:val="single"/>
-              </w:rPr>
-            </w:pPr>
+              </w:rPr>
+            </w:pPr>
+            <w:r>
+              <w:rPr>
+                <w:rFonts w:ascii="Courier New" w:hAnsi="Courier New" w:cs="Courier New"/>
+                <w:color w:val="000000"/>
+                <w:sz w:val="24"/>
+                <w:szCs w:val="24"/>
+              </w:rPr>
+              <w:t>Хаотическое/странный</w:t>
+            </w:r>
           </w:p>
         </w:tc>
       </w:tr>
@@ -3035,9 +3155,17 @@
                 <w:color w:val="000000"/>
                 <w:sz w:val="24"/>
                 <w:szCs w:val="24"/>
-                <w:u w:val="single"/>
-              </w:rPr>
-            </w:pPr>
+              </w:rPr>
+            </w:pPr>
+            <w:r>
+              <w:rPr>
+                <w:rFonts w:ascii="Courier New" w:hAnsi="Courier New" w:cs="Courier New"/>
+                <w:color w:val="000000"/>
+                <w:sz w:val="24"/>
+                <w:szCs w:val="24"/>
+              </w:rPr>
+              <w:t>Хаотическое/странный</w:t>
+            </w:r>
           </w:p>
         </w:tc>
       </w:tr>
@@ -3144,9 +3272,17 @@
                 <w:color w:val="000000"/>
                 <w:sz w:val="24"/>
                 <w:szCs w:val="24"/>
-                <w:u w:val="single"/>
-              </w:rPr>
-            </w:pPr>
+              </w:rPr>
+            </w:pPr>
+            <w:r>
+              <w:rPr>
+                <w:rFonts w:ascii="Courier New" w:hAnsi="Courier New" w:cs="Courier New"/>
+                <w:color w:val="000000"/>
+                <w:sz w:val="24"/>
+                <w:szCs w:val="24"/>
+              </w:rPr>
+              <w:t>Хаотическое/странный</w:t>
+            </w:r>
           </w:p>
         </w:tc>
       </w:tr>
@@ -3251,9 +3387,17 @@
                 <w:color w:val="000000"/>
                 <w:sz w:val="24"/>
                 <w:szCs w:val="24"/>
-                <w:u w:val="single"/>
-              </w:rPr>
-            </w:pPr>
+              </w:rPr>
+            </w:pPr>
+            <w:r>
+              <w:rPr>
+                <w:rFonts w:ascii="Courier New" w:hAnsi="Courier New" w:cs="Courier New"/>
+                <w:color w:val="000000"/>
+                <w:sz w:val="24"/>
+                <w:szCs w:val="24"/>
+              </w:rPr>
+              <w:t>Хаотическое/странный</w:t>
+            </w:r>
           </w:p>
         </w:tc>
       </w:tr>
@@ -3358,9 +3502,17 @@
                 <w:color w:val="000000"/>
                 <w:sz w:val="24"/>
                 <w:szCs w:val="24"/>
-                <w:u w:val="single"/>
-              </w:rPr>
-            </w:pPr>
+              </w:rPr>
+            </w:pPr>
+            <w:r>
+              <w:rPr>
+                <w:rFonts w:ascii="Courier New" w:hAnsi="Courier New" w:cs="Courier New"/>
+                <w:color w:val="000000"/>
+                <w:sz w:val="24"/>
+                <w:szCs w:val="24"/>
+              </w:rPr>
+              <w:t>Хаотическое/странный</w:t>
+            </w:r>
           </w:p>
         </w:tc>
       </w:tr>
@@ -3465,9 +3617,17 @@
                 <w:color w:val="000000"/>
                 <w:sz w:val="24"/>
                 <w:szCs w:val="24"/>
-                <w:u w:val="single"/>
-              </w:rPr>
-            </w:pPr>
+              </w:rPr>
+            </w:pPr>
+            <w:r>
+              <w:rPr>
+                <w:rFonts w:ascii="Courier New" w:hAnsi="Courier New" w:cs="Courier New"/>
+                <w:color w:val="000000"/>
+                <w:sz w:val="24"/>
+                <w:szCs w:val="24"/>
+              </w:rPr>
+              <w:t>Хаотическое/странный</w:t>
+            </w:r>
           </w:p>
         </w:tc>
       </w:tr>
@@ -3572,9 +3732,17 @@
                 <w:color w:val="000000"/>
                 <w:sz w:val="24"/>
                 <w:szCs w:val="24"/>
-                <w:u w:val="single"/>
-              </w:rPr>
-            </w:pPr>
+              </w:rPr>
+            </w:pPr>
+            <w:r>
+              <w:rPr>
+                <w:rFonts w:ascii="Courier New" w:hAnsi="Courier New" w:cs="Courier New"/>
+                <w:color w:val="000000"/>
+                <w:sz w:val="24"/>
+                <w:szCs w:val="24"/>
+              </w:rPr>
+              <w:t>Хаотическое/странный</w:t>
+            </w:r>
           </w:p>
         </w:tc>
       </w:tr>
@@ -3679,9 +3847,17 @@
                 <w:color w:val="000000"/>
                 <w:sz w:val="24"/>
                 <w:szCs w:val="24"/>
-                <w:u w:val="single"/>
-              </w:rPr>
-            </w:pPr>
+              </w:rPr>
+            </w:pPr>
+            <w:r>
+              <w:rPr>
+                <w:rFonts w:ascii="Courier New" w:hAnsi="Courier New" w:cs="Courier New"/>
+                <w:color w:val="000000"/>
+                <w:sz w:val="24"/>
+                <w:szCs w:val="24"/>
+              </w:rPr>
+              <w:t>Хаотическое/странный</w:t>
+            </w:r>
           </w:p>
         </w:tc>
       </w:tr>
@@ -3786,9 +3962,26 @@
                 <w:color w:val="000000"/>
                 <w:sz w:val="24"/>
                 <w:szCs w:val="24"/>
-                <w:u w:val="single"/>
-              </w:rPr>
-            </w:pPr>
+              </w:rPr>
+            </w:pPr>
+            <w:r>
+              <w:rPr>
+                <w:rFonts w:ascii="Courier New" w:hAnsi="Courier New" w:cs="Courier New"/>
+                <w:color w:val="000000"/>
+                <w:sz w:val="24"/>
+                <w:szCs w:val="24"/>
+              </w:rPr>
+              <w:t>Квазипериодическое</w:t>
+            </w:r>
+            <w:r>
+              <w:rPr>
+                <w:rFonts w:ascii="Courier New" w:hAnsi="Courier New" w:cs="Courier New"/>
+                <w:color w:val="000000"/>
+                <w:sz w:val="24"/>
+                <w:szCs w:val="24"/>
+              </w:rPr>
+              <w:t>/регулярный</w:t>
+            </w:r>
           </w:p>
         </w:tc>
       </w:tr>
@@ -3856,7 +4049,7 @@
 </file>
 
 <file path=word/numbering.xml><?xml version="1.0" encoding="utf-8"?>
-<w:numbering xmlns:wpc="http://schemas.microsoft.com/office/word/2010/wordprocessingCanvas" xmlns:cx="http://schemas.microsoft.com/office/drawing/2014/chartex" xmlns:mc="http://schemas.openxmlformats.org/markup-compatibility/2006" xmlns:o="urn:schemas-microsoft-com:office:office" xmlns:r="http://schemas.openxmlformats.org/officeDocument/2006/relationships" xmlns:m="http://schemas.openxmlformats.org/officeDocument/2006/math" xmlns:v="urn:schemas-microsoft-com:vml" xmlns:wp14="http://schemas.microsoft.com/office/word/2010/wordprocessingDrawing" xmlns:wp="http://schemas.openxmlformats.org/drawingml/2006/wordprocessingDrawing" xmlns:w10="urn:schemas-microsoft-com:office:word" xmlns:w="http://schemas.openxmlformats.org/wordprocessingml/2006/main" xmlns:w14="http://schemas.microsoft.com/office/word/2010/wordml" xmlns:w15="http://schemas.microsoft.com/office/word/2012/wordml" xmlns:w16se="http://schemas.microsoft.com/office/word/2015/wordml/symex" xmlns:wpg="http://schemas.microsoft.com/office/word/2010/wordprocessingGroup" xmlns:wpi="http://schemas.microsoft.com/office/word/2010/wordprocessingInk" xmlns:wne="http://schemas.microsoft.com/office/word/2006/wordml" xmlns:wps="http://schemas.microsoft.com/office/word/2010/wordprocessingShape" mc:Ignorable="w14 w15 w16se wp14">
+<w:numbering xmlns:wpc="http://schemas.microsoft.com/office/word/2010/wordprocessingCanvas" xmlns:cx="http://schemas.microsoft.com/office/drawing/2014/chartex" xmlns:cx1="http://schemas.microsoft.com/office/drawing/2015/9/8/chartex" xmlns:cx2="http://schemas.microsoft.com/office/drawing/2015/10/21/chartex" xmlns:cx3="http://schemas.microsoft.com/office/drawing/2016/5/9/chartex" xmlns:cx4="http://schemas.microsoft.com/office/drawing/2016/5/10/chartex" xmlns:cx5="http://schemas.microsoft.com/office/drawing/2016/5/11/chartex" xmlns:cx6="http://schemas.microsoft.com/office/drawing/2016/5/12/chartex" xmlns:cx7="http://schemas.microsoft.com/office/drawing/2016/5/13/chartex" xmlns:cx8="http://schemas.microsoft.com/office/drawing/2016/5/14/chartex" xmlns:mc="http://schemas.openxmlformats.org/markup-compatibility/2006" xmlns:aink="http://schemas.microsoft.com/office/drawing/2016/ink" xmlns:am3d="http://schemas.microsoft.com/office/drawing/2017/model3d" xmlns:o="urn:schemas-microsoft-com:office:office" xmlns:r="http://schemas.openxmlformats.org/officeDocument/2006/relationships" xmlns:m="http://schemas.openxmlformats.org/officeDocument/2006/math" xmlns:v="urn:schemas-microsoft-com:vml" xmlns:wp14="http://schemas.microsoft.com/office/word/2010/wordprocessingDrawing" xmlns:wp="http://schemas.openxmlformats.org/drawingml/2006/wordprocessingDrawing" xmlns:w10="urn:schemas-microsoft-com:office:word" xmlns:w="http://schemas.openxmlformats.org/wordprocessingml/2006/main" xmlns:w14="http://schemas.microsoft.com/office/word/2010/wordml" xmlns:w15="http://schemas.microsoft.com/office/word/2012/wordml" xmlns:w16cid="http://schemas.microsoft.com/office/word/2016/wordml/cid" xmlns:w16se="http://schemas.microsoft.com/office/word/2015/wordml/symex" xmlns:wpg="http://schemas.microsoft.com/office/word/2010/wordprocessingGroup" xmlns:wpi="http://schemas.microsoft.com/office/word/2010/wordprocessingInk" xmlns:wne="http://schemas.microsoft.com/office/word/2006/wordml" xmlns:wps="http://schemas.microsoft.com/office/word/2010/wordprocessingShape" mc:Ignorable="w14 w15 w16se w16cid wp14">
   <w:abstractNum w:abstractNumId="0" w15:restartNumberingAfterBreak="0">
     <w:nsid w:val="02C0332D"/>
     <w:multiLevelType w:val="hybridMultilevel"/>
@@ -4455,7 +4648,7 @@
 </file>
 
 <file path=word/styles.xml><?xml version="1.0" encoding="utf-8"?>
-<w:styles xmlns:mc="http://schemas.openxmlformats.org/markup-compatibility/2006" xmlns:r="http://schemas.openxmlformats.org/officeDocument/2006/relationships" xmlns:w="http://schemas.openxmlformats.org/wordprocessingml/2006/main" xmlns:w14="http://schemas.microsoft.com/office/word/2010/wordml" xmlns:w15="http://schemas.microsoft.com/office/word/2012/wordml" xmlns:w16se="http://schemas.microsoft.com/office/word/2015/wordml/symex" mc:Ignorable="w14 w15 w16se">
+<w:styles xmlns:mc="http://schemas.openxmlformats.org/markup-compatibility/2006" xmlns:r="http://schemas.openxmlformats.org/officeDocument/2006/relationships" xmlns:w="http://schemas.openxmlformats.org/wordprocessingml/2006/main" xmlns:w14="http://schemas.microsoft.com/office/word/2010/wordml" xmlns:w15="http://schemas.microsoft.com/office/word/2012/wordml" xmlns:w16cid="http://schemas.microsoft.com/office/word/2016/wordml/cid" xmlns:w16se="http://schemas.microsoft.com/office/word/2015/wordml/symex" mc:Ignorable="w14 w15 w16se w16cid">
   <w:docDefaults>
     <w:rPrDefault>
       <w:rPr>
@@ -4472,7 +4665,7 @@
       </w:pPr>
     </w:pPrDefault>
   </w:docDefaults>
-  <w:latentStyles w:defLockedState="0" w:defUIPriority="99" w:defSemiHidden="0" w:defUnhideWhenUsed="0" w:defQFormat="0" w:count="371">
+  <w:latentStyles w:defLockedState="0" w:defUIPriority="99" w:defSemiHidden="0" w:defUnhideWhenUsed="0" w:defQFormat="0" w:count="375">
     <w:lsdException w:name="Normal" w:uiPriority="0" w:qFormat="1"/>
     <w:lsdException w:name="heading 1" w:uiPriority="9" w:qFormat="1"/>
     <w:lsdException w:name="heading 2" w:semiHidden="1" w:uiPriority="9" w:unhideWhenUsed="1" w:qFormat="1"/>
@@ -4578,7 +4771,6 @@
     <w:lsdException w:name="HTML Sample" w:semiHidden="1" w:unhideWhenUsed="1"/>
     <w:lsdException w:name="HTML Typewriter" w:semiHidden="1" w:unhideWhenUsed="1"/>
     <w:lsdException w:name="HTML Variable" w:semiHidden="1" w:unhideWhenUsed="1"/>
-    <w:lsdException w:name="Normal Table" w:semiHidden="1" w:unhideWhenUsed="1"/>
     <w:lsdException w:name="annotation subject" w:semiHidden="1" w:unhideWhenUsed="1"/>
     <w:lsdException w:name="No List" w:semiHidden="1" w:unhideWhenUsed="1"/>
     <w:lsdException w:name="Outline List 1" w:semiHidden="1" w:unhideWhenUsed="1"/>
@@ -4622,10 +4814,8 @@
     <w:lsdException w:name="Table Elegant" w:semiHidden="1" w:unhideWhenUsed="1"/>
     <w:lsdException w:name="Table Professional" w:semiHidden="1" w:unhideWhenUsed="1"/>
     <w:lsdException w:name="Table Subtle 1" w:semiHidden="1" w:unhideWhenUsed="1"/>
-    <w:lsdException w:name="Table Subtle 2" w:semiHidden="1" w:unhideWhenUsed="1"/>
     <w:lsdException w:name="Table Web 1" w:semiHidden="1" w:unhideWhenUsed="1"/>
     <w:lsdException w:name="Table Web 2" w:semiHidden="1" w:unhideWhenUsed="1"/>
-    <w:lsdException w:name="Table Web 3" w:semiHidden="1" w:unhideWhenUsed="1"/>
     <w:lsdException w:name="Balloon Text" w:semiHidden="1" w:unhideWhenUsed="1"/>
     <w:lsdException w:name="Table Grid" w:uiPriority="59"/>
     <w:lsdException w:name="Table Theme" w:semiHidden="1" w:unhideWhenUsed="1"/>
@@ -4844,6 +5034,10 @@
     <w:lsdException w:name="List Table 5 Dark Accent 6" w:uiPriority="50"/>
     <w:lsdException w:name="List Table 6 Colorful Accent 6" w:uiPriority="51"/>
     <w:lsdException w:name="List Table 7 Colorful Accent 6" w:uiPriority="52"/>
+    <w:lsdException w:name="Mention" w:semiHidden="1" w:unhideWhenUsed="1"/>
+    <w:lsdException w:name="Smart Hyperlink" w:semiHidden="1" w:unhideWhenUsed="1"/>
+    <w:lsdException w:name="Hashtag" w:semiHidden="1" w:unhideWhenUsed="1"/>
+    <w:lsdException w:name="Unresolved Mention" w:semiHidden="1" w:unhideWhenUsed="1"/>
   </w:latentStyles>
   <w:style w:type="paragraph" w:default="1" w:styleId="a">
     <w:name w:val="Normal"/>

</xml_diff>